<commit_message>
organizacija pitanja 3 - hotelijerstvo
</commit_message>
<xml_diff>
--- a/data/organizacija/organizacija_pitanja_3_hotelijerstvo.docx
+++ b/data/organizacija/organizacija_pitanja_3_hotelijerstvo.docx
@@ -6,88 +6,85 @@
       <w:r>
         <w:t>Organizacija poslovanja poduzeća u ugostiteljstvu – Podjela ugostiteljstva (hotelijerstvo)</w:t>
       </w:r>
-    </w:p>
-    <w:p>
-      <w:pPr>
-        <w:pStyle w:val="ListParagraph"/>
-        <w:numPr>
-          <w:ilvl w:val="0"/>
-          <w:numId w:val="1"/>
-        </w:numPr>
-        <w:ind w:left="142"/>
-      </w:pPr>
-      <w:r>
-        <w:t>Na koje tri skupine je podijeljeno ugostiteljstvo?</w:t>
-      </w:r>
-    </w:p>
-    <w:p>
-      <w:pPr>
-        <w:pStyle w:val="ListParagraph"/>
-        <w:numPr>
-          <w:ilvl w:val="0"/>
-          <w:numId w:val="1"/>
-        </w:numPr>
-        <w:ind w:left="142"/>
-      </w:pPr>
-      <w:r>
-        <w:t>Što uključuje ugostiteljska djelatnost?</w:t>
-      </w:r>
-    </w:p>
-    <w:p>
-      <w:pPr>
-        <w:pStyle w:val="ListParagraph"/>
-        <w:numPr>
-          <w:ilvl w:val="0"/>
-          <w:numId w:val="1"/>
-        </w:numPr>
-        <w:ind w:left="142"/>
-      </w:pPr>
-      <w:r>
-        <w:t>Koji smještajni objekti sačinjavaju hotelijerstvo? (7)</w:t>
-      </w:r>
-    </w:p>
-    <w:p>
-      <w:pPr>
-        <w:pStyle w:val="ListParagraph"/>
-        <w:numPr>
-          <w:ilvl w:val="0"/>
-          <w:numId w:val="1"/>
-        </w:numPr>
-        <w:ind w:left="142"/>
-      </w:pPr>
-      <w:r>
-        <w:t>Što je hotel?</w:t>
-      </w:r>
-    </w:p>
-    <w:p>
-      <w:pPr>
-        <w:pStyle w:val="ListParagraph"/>
-        <w:numPr>
-          <w:ilvl w:val="0"/>
-          <w:numId w:val="1"/>
-        </w:numPr>
-        <w:ind w:left="142"/>
-      </w:pPr>
-      <w:r>
-        <w:t>Od čega se sastoji hotel?</w:t>
-      </w:r>
-    </w:p>
-    <w:p>
-      <w:pPr>
-        <w:pStyle w:val="ListParagraph"/>
-        <w:numPr>
-          <w:ilvl w:val="0"/>
-          <w:numId w:val="1"/>
-        </w:numPr>
-        <w:ind w:left="142"/>
-      </w:pPr>
-      <w:r>
-        <w:t>Koliko minimalno smještajnih jedinica mora imati neki ugostiteljski objekt kako bi d</w:t>
-      </w:r>
       <w:bookmarkStart w:id="0" w:name="_GoBack"/>
       <w:bookmarkEnd w:id="0"/>
-      <w:r>
-        <w:t>obio kategoriju hotel?</w:t>
+    </w:p>
+    <w:p>
+      <w:pPr>
+        <w:pStyle w:val="ListParagraph"/>
+        <w:numPr>
+          <w:ilvl w:val="0"/>
+          <w:numId w:val="1"/>
+        </w:numPr>
+        <w:ind w:left="142"/>
+      </w:pPr>
+      <w:r>
+        <w:t>Na koje tri skupine je podijeljeno ugostiteljstvo?</w:t>
+      </w:r>
+    </w:p>
+    <w:p>
+      <w:pPr>
+        <w:pStyle w:val="ListParagraph"/>
+        <w:numPr>
+          <w:ilvl w:val="0"/>
+          <w:numId w:val="1"/>
+        </w:numPr>
+        <w:ind w:left="142"/>
+      </w:pPr>
+      <w:r>
+        <w:t>Što uključuje ugostiteljska djelatnost?</w:t>
+      </w:r>
+    </w:p>
+    <w:p>
+      <w:pPr>
+        <w:pStyle w:val="ListParagraph"/>
+        <w:numPr>
+          <w:ilvl w:val="0"/>
+          <w:numId w:val="1"/>
+        </w:numPr>
+        <w:ind w:left="142"/>
+      </w:pPr>
+      <w:r>
+        <w:t>Koji smještajni objekti sačinjavaju hotelijerstvo? (7)</w:t>
+      </w:r>
+    </w:p>
+    <w:p>
+      <w:pPr>
+        <w:pStyle w:val="ListParagraph"/>
+        <w:numPr>
+          <w:ilvl w:val="0"/>
+          <w:numId w:val="1"/>
+        </w:numPr>
+        <w:ind w:left="142"/>
+      </w:pPr>
+      <w:r>
+        <w:t>Što je hotel?</w:t>
+      </w:r>
+    </w:p>
+    <w:p>
+      <w:pPr>
+        <w:pStyle w:val="ListParagraph"/>
+        <w:numPr>
+          <w:ilvl w:val="0"/>
+          <w:numId w:val="1"/>
+        </w:numPr>
+        <w:ind w:left="142"/>
+      </w:pPr>
+      <w:r>
+        <w:t>Od čega se sastoji hotel?</w:t>
+      </w:r>
+    </w:p>
+    <w:p>
+      <w:pPr>
+        <w:pStyle w:val="ListParagraph"/>
+        <w:numPr>
+          <w:ilvl w:val="0"/>
+          <w:numId w:val="1"/>
+        </w:numPr>
+        <w:ind w:left="142"/>
+      </w:pPr>
+      <w:r>
+        <w:t>Koliko minimalno smještajnih jedinica mora imati neki ugostiteljski objekt kako bi dobio kategoriju hotel?</w:t>
       </w:r>
     </w:p>
     <w:p>
@@ -276,7 +273,13 @@
         <w:ind w:left="142"/>
       </w:pPr>
       <w:r>
-        <w:t>Nabroj vrste smještajnih jedinica u hrvatskom ugostiteljstvu. (4)</w:t>
+        <w:t xml:space="preserve">Nabroj vrste smještajnih jedinica u hrvatskom </w:t>
+      </w:r>
+      <w:r>
+        <w:t>hotelijerstvu</w:t>
+      </w:r>
+      <w:r>
+        <w:t>. (4)</w:t>
       </w:r>
     </w:p>
     <w:p>
@@ -365,6 +368,7 @@
       </w:pPr>
     </w:p>
     <w:sectPr>
+      <w:headerReference w:type="default" r:id="rId8"/>
       <w:pgSz w:w="11906" w:h="16838"/>
       <w:pgMar w:top="720" w:right="720" w:bottom="720" w:left="720" w:header="708" w:footer="708" w:gutter="0"/>
       <w:cols w:space="708"/>
@@ -372,6 +376,75 @@
     </w:sectPr>
   </w:body>
 </w:document>
+</file>
+
+<file path=word/endnotes.xml><?xml version="1.0" encoding="utf-8"?>
+<w:endnotes xmlns:wpc="http://schemas.microsoft.com/office/word/2010/wordprocessingCanvas" xmlns:mc="http://schemas.openxmlformats.org/markup-compatibility/2006" xmlns:o="urn:schemas-microsoft-com:office:office" xmlns:r="http://schemas.openxmlformats.org/officeDocument/2006/relationships" xmlns:m="http://schemas.openxmlformats.org/officeDocument/2006/math" xmlns:v="urn:schemas-microsoft-com:vml" xmlns:wp14="http://schemas.microsoft.com/office/word/2010/wordprocessingDrawing" xmlns:wp="http://schemas.openxmlformats.org/drawingml/2006/wordprocessingDrawing" xmlns:w10="urn:schemas-microsoft-com:office:word" xmlns:w="http://schemas.openxmlformats.org/wordprocessingml/2006/main" xmlns:w14="http://schemas.microsoft.com/office/word/2010/wordml" xmlns:wpg="http://schemas.microsoft.com/office/word/2010/wordprocessingGroup" xmlns:wpi="http://schemas.microsoft.com/office/word/2010/wordprocessingInk" xmlns:wne="http://schemas.microsoft.com/office/word/2006/wordml" xmlns:wps="http://schemas.microsoft.com/office/word/2010/wordprocessingShape" mc:Ignorable="w14 wp14">
+  <w:endnote w:type="separator" w:id="-1">
+    <w:p>
+      <w:pPr>
+        <w:spacing w:after="0" w:line="240" w:lineRule="auto"/>
+      </w:pPr>
+      <w:r>
+        <w:separator/>
+      </w:r>
+    </w:p>
+  </w:endnote>
+  <w:endnote w:type="continuationSeparator" w:id="0">
+    <w:p>
+      <w:pPr>
+        <w:spacing w:after="0" w:line="240" w:lineRule="auto"/>
+      </w:pPr>
+      <w:r>
+        <w:continuationSeparator/>
+      </w:r>
+    </w:p>
+  </w:endnote>
+</w:endnotes>
+</file>
+
+<file path=word/footnotes.xml><?xml version="1.0" encoding="utf-8"?>
+<w:footnotes xmlns:wpc="http://schemas.microsoft.com/office/word/2010/wordprocessingCanvas" xmlns:mc="http://schemas.openxmlformats.org/markup-compatibility/2006" xmlns:o="urn:schemas-microsoft-com:office:office" xmlns:r="http://schemas.openxmlformats.org/officeDocument/2006/relationships" xmlns:m="http://schemas.openxmlformats.org/officeDocument/2006/math" xmlns:v="urn:schemas-microsoft-com:vml" xmlns:wp14="http://schemas.microsoft.com/office/word/2010/wordprocessingDrawing" xmlns:wp="http://schemas.openxmlformats.org/drawingml/2006/wordprocessingDrawing" xmlns:w10="urn:schemas-microsoft-com:office:word" xmlns:w="http://schemas.openxmlformats.org/wordprocessingml/2006/main" xmlns:w14="http://schemas.microsoft.com/office/word/2010/wordml" xmlns:wpg="http://schemas.microsoft.com/office/word/2010/wordprocessingGroup" xmlns:wpi="http://schemas.microsoft.com/office/word/2010/wordprocessingInk" xmlns:wne="http://schemas.microsoft.com/office/word/2006/wordml" xmlns:wps="http://schemas.microsoft.com/office/word/2010/wordprocessingShape" mc:Ignorable="w14 wp14">
+  <w:footnote w:type="separator" w:id="-1">
+    <w:p>
+      <w:pPr>
+        <w:spacing w:after="0" w:line="240" w:lineRule="auto"/>
+      </w:pPr>
+      <w:r>
+        <w:separator/>
+      </w:r>
+    </w:p>
+  </w:footnote>
+  <w:footnote w:type="continuationSeparator" w:id="0">
+    <w:p>
+      <w:pPr>
+        <w:spacing w:after="0" w:line="240" w:lineRule="auto"/>
+      </w:pPr>
+      <w:r>
+        <w:continuationSeparator/>
+      </w:r>
+    </w:p>
+  </w:footnote>
+</w:footnotes>
+</file>
+
+<file path=word/header1.xml><?xml version="1.0" encoding="utf-8"?>
+<w:hdr xmlns:wpc="http://schemas.microsoft.com/office/word/2010/wordprocessingCanvas" xmlns:mc="http://schemas.openxmlformats.org/markup-compatibility/2006" xmlns:o="urn:schemas-microsoft-com:office:office" xmlns:r="http://schemas.openxmlformats.org/officeDocument/2006/relationships" xmlns:m="http://schemas.openxmlformats.org/officeDocument/2006/math" xmlns:v="urn:schemas-microsoft-com:vml" xmlns:wp14="http://schemas.microsoft.com/office/word/2010/wordprocessingDrawing" xmlns:wp="http://schemas.openxmlformats.org/drawingml/2006/wordprocessingDrawing" xmlns:w10="urn:schemas-microsoft-com:office:word" xmlns:w="http://schemas.openxmlformats.org/wordprocessingml/2006/main" xmlns:w14="http://schemas.microsoft.com/office/word/2010/wordml" xmlns:wpg="http://schemas.microsoft.com/office/word/2010/wordprocessingGroup" xmlns:wpi="http://schemas.microsoft.com/office/word/2010/wordprocessingInk" xmlns:wne="http://schemas.microsoft.com/office/word/2006/wordml" xmlns:wps="http://schemas.microsoft.com/office/word/2010/wordprocessingShape" mc:Ignorable="w14 wp14">
+  <w:p>
+    <w:pPr>
+      <w:pStyle w:val="Header"/>
+      <w:jc w:val="right"/>
+    </w:pPr>
+    <w:r>
+      <w:t>Krajnji rok za predati rješenja – 28. 3. 2017.</w:t>
+    </w:r>
+  </w:p>
+  <w:p>
+    <w:pPr>
+      <w:pStyle w:val="Header"/>
+    </w:pPr>
+  </w:p>
+</w:hdr>
 </file>
 
 <file path=word/numbering.xml><?xml version="1.0" encoding="utf-8"?>
@@ -666,6 +739,50 @@
       <w:contextualSpacing/>
     </w:pPr>
   </w:style>
+  <w:style w:type="paragraph" w:styleId="Header">
+    <w:name w:val="header"/>
+    <w:basedOn w:val="Normal"/>
+    <w:link w:val="HeaderChar"/>
+    <w:uiPriority w:val="99"/>
+    <w:unhideWhenUsed/>
+    <w:rsid w:val="000E6583"/>
+    <w:pPr>
+      <w:tabs>
+        <w:tab w:val="center" w:pos="4536"/>
+        <w:tab w:val="right" w:pos="9072"/>
+      </w:tabs>
+      <w:spacing w:after="0" w:line="240" w:lineRule="auto"/>
+    </w:pPr>
+  </w:style>
+  <w:style w:type="character" w:customStyle="1" w:styleId="HeaderChar">
+    <w:name w:val="Header Char"/>
+    <w:basedOn w:val="DefaultParagraphFont"/>
+    <w:link w:val="Header"/>
+    <w:uiPriority w:val="99"/>
+    <w:rsid w:val="000E6583"/>
+  </w:style>
+  <w:style w:type="paragraph" w:styleId="Footer">
+    <w:name w:val="footer"/>
+    <w:basedOn w:val="Normal"/>
+    <w:link w:val="FooterChar"/>
+    <w:uiPriority w:val="99"/>
+    <w:unhideWhenUsed/>
+    <w:rsid w:val="000E6583"/>
+    <w:pPr>
+      <w:tabs>
+        <w:tab w:val="center" w:pos="4536"/>
+        <w:tab w:val="right" w:pos="9072"/>
+      </w:tabs>
+      <w:spacing w:after="0" w:line="240" w:lineRule="auto"/>
+    </w:pPr>
+  </w:style>
+  <w:style w:type="character" w:customStyle="1" w:styleId="FooterChar">
+    <w:name w:val="Footer Char"/>
+    <w:basedOn w:val="DefaultParagraphFont"/>
+    <w:link w:val="Footer"/>
+    <w:uiPriority w:val="99"/>
+    <w:rsid w:val="000E6583"/>
+  </w:style>
 </w:styles>
 </file>
 
@@ -866,6 +983,50 @@
       <w:ind w:left="720"/>
       <w:contextualSpacing/>
     </w:pPr>
+  </w:style>
+  <w:style w:type="paragraph" w:styleId="Header">
+    <w:name w:val="header"/>
+    <w:basedOn w:val="Normal"/>
+    <w:link w:val="HeaderChar"/>
+    <w:uiPriority w:val="99"/>
+    <w:unhideWhenUsed/>
+    <w:rsid w:val="000E6583"/>
+    <w:pPr>
+      <w:tabs>
+        <w:tab w:val="center" w:pos="4536"/>
+        <w:tab w:val="right" w:pos="9072"/>
+      </w:tabs>
+      <w:spacing w:after="0" w:line="240" w:lineRule="auto"/>
+    </w:pPr>
+  </w:style>
+  <w:style w:type="character" w:customStyle="1" w:styleId="HeaderChar">
+    <w:name w:val="Header Char"/>
+    <w:basedOn w:val="DefaultParagraphFont"/>
+    <w:link w:val="Header"/>
+    <w:uiPriority w:val="99"/>
+    <w:rsid w:val="000E6583"/>
+  </w:style>
+  <w:style w:type="paragraph" w:styleId="Footer">
+    <w:name w:val="footer"/>
+    <w:basedOn w:val="Normal"/>
+    <w:link w:val="FooterChar"/>
+    <w:uiPriority w:val="99"/>
+    <w:unhideWhenUsed/>
+    <w:rsid w:val="000E6583"/>
+    <w:pPr>
+      <w:tabs>
+        <w:tab w:val="center" w:pos="4536"/>
+        <w:tab w:val="right" w:pos="9072"/>
+      </w:tabs>
+      <w:spacing w:after="0" w:line="240" w:lineRule="auto"/>
+    </w:pPr>
+  </w:style>
+  <w:style w:type="character" w:customStyle="1" w:styleId="FooterChar">
+    <w:name w:val="Footer Char"/>
+    <w:basedOn w:val="DefaultParagraphFont"/>
+    <w:link w:val="Footer"/>
+    <w:uiPriority w:val="99"/>
+    <w:rsid w:val="000E6583"/>
   </w:style>
 </w:styles>
 </file>

</xml_diff>